<commit_message>
finish bab 4 4b k1
</commit_message>
<xml_diff>
--- a/aktualisasi/k1.docx
+++ b/aktualisasi/k1.docx
@@ -86,7 +86,25 @@
                 <w:szCs w:val="24"/>
                 <w:lang w:val="sv-SE"/>
               </w:rPr>
-              <w:t>Melakukan konsultasi serta meminta arahan, bimbingan, masukan, dan saran dari mentor terkait kegiatan yang akan dilakukan</w:t>
+              <w:t xml:space="preserve">Melakukan konsultasi </w:t>
+            </w:r>
+            <w:r>
+              <w:rPr>
+                <w:rFonts w:ascii="Arial" w:hAnsi="Arial" w:cs="Arial"/>
+                <w:sz w:val="24"/>
+                <w:szCs w:val="24"/>
+                <w:lang w:val="sv-SE"/>
+              </w:rPr>
+              <w:t xml:space="preserve">dengan </w:t>
+            </w:r>
+            <w:r>
+              <w:rPr>
+                <w:rFonts w:ascii="Arial" w:hAnsi="Arial" w:cs="Arial"/>
+                <w:sz w:val="24"/>
+                <w:szCs w:val="24"/>
+                <w:lang w:val="sv-SE"/>
+              </w:rPr>
+              <w:t>mentor terkait kegiatan yang akan dilakukan</w:t>
             </w:r>
           </w:p>
         </w:tc>
@@ -189,7 +207,7 @@
                 <w:szCs w:val="24"/>
                 <w:lang w:val="en-ID"/>
               </w:rPr>
-              <w:t>Waktu Pelaksanaan: September 2025</w:t>
+              <w:t xml:space="preserve">Waktu Pelaksanaan: </w:t>
             </w:r>
             <w:r>
               <w:rPr>
@@ -198,7 +216,7 @@
                 <w:szCs w:val="24"/>
                 <w:lang w:val="en-ID"/>
               </w:rPr>
-              <w:t xml:space="preserve"> &amp; 15 September 2025 – 20 Sept</w:t>
+              <w:t>15 September 2025 – 20 Sept</w:t>
             </w:r>
             <w:r>
               <w:rPr>
@@ -1266,7 +1284,7 @@
                 <w:szCs w:val="24"/>
                 <w:lang w:val="en-ID"/>
               </w:rPr>
-              <w:t>Waktu Pelaksanaan: September 2025 &amp; 15 September 2025 – 20 Sept</w:t>
+              <w:t>Waktu Pelaksanaan: 15 September 2025 – 20 Sept</w:t>
             </w:r>
             <w:r>
               <w:rPr>
@@ -2397,7 +2415,7 @@
                 <w:szCs w:val="24"/>
                 <w:lang w:val="en-ID"/>
               </w:rPr>
-              <w:t>Waktu Pelaksanaan: September 2025 &amp; 15 September 2025 – 20 September 2025</w:t>
+              <w:t>Waktu Pelaksanaan: 15 September 2025 – 20 September 2025</w:t>
             </w:r>
           </w:p>
         </w:tc>

</xml_diff>